<commit_message>
BTP - 2 Revisions
</commit_message>
<xml_diff>
--- a/BTP_Files/BTP Folder/BTP-2 Draft.docx
+++ b/BTP_Files/BTP Folder/BTP-2 Draft.docx
@@ -513,7 +513,7 @@
           <v:shape id="_x0000_i1025" type="#_x0000_t75" style="width:98.4pt;height:102pt" o:ole="">
             <v:imagedata r:id="rId8" o:title=""/>
           </v:shape>
-          <o:OLEObject Type="Embed" ProgID="MSPhotoEd.3" ShapeID="_x0000_i1025" DrawAspect="Content" ObjectID="_1710074022" r:id="rId9"/>
+          <o:OLEObject Type="Embed" ProgID="MSPhotoEd.3" ShapeID="_x0000_i1025" DrawAspect="Content" ObjectID="_1710172636" r:id="rId9"/>
         </w:object>
       </w:r>
     </w:p>
@@ -1108,7 +1108,7 @@
           <v:shape id="_x0000_i1026" type="#_x0000_t75" style="width:73.2pt;height:77.4pt" o:ole="">
             <v:imagedata r:id="rId8" o:title=""/>
           </v:shape>
-          <o:OLEObject Type="Embed" ProgID="MSPhotoEd.3" ShapeID="_x0000_i1026" DrawAspect="Content" ObjectID="_1710074023" r:id="rId10"/>
+          <o:OLEObject Type="Embed" ProgID="MSPhotoEd.3" ShapeID="_x0000_i1026" DrawAspect="Content" ObjectID="_1710172637" r:id="rId10"/>
         </w:object>
       </w:r>
     </w:p>
@@ -2879,7 +2879,7 @@
                 <w:noProof/>
                 <w:webHidden/>
               </w:rPr>
-              <w:t>11</w:t>
+              <w:t>12</w:t>
             </w:r>
             <w:r>
               <w:rPr>
@@ -3995,7 +3995,23 @@
           <w:sz w:val="22"/>
           <w:szCs w:val="22"/>
         </w:rPr>
-        <w:t xml:space="preserve"> by comparison of Cough Patterns in COVID and Non-COVID coughs</w:t>
+        <w:t xml:space="preserve"> by compari</w:t>
+      </w:r>
+      <w:r>
+        <w:rPr>
+          <w:rFonts w:asciiTheme="minorHAnsi" w:hAnsiTheme="minorHAnsi" w:cstheme="minorHAnsi"/>
+          <w:sz w:val="22"/>
+          <w:szCs w:val="22"/>
+        </w:rPr>
+        <w:t>ng</w:t>
+      </w:r>
+      <w:r>
+        <w:rPr>
+          <w:rFonts w:asciiTheme="minorHAnsi" w:hAnsiTheme="minorHAnsi" w:cstheme="minorHAnsi"/>
+          <w:sz w:val="22"/>
+          <w:szCs w:val="22"/>
+        </w:rPr>
+        <w:t xml:space="preserve"> Cough Patterns in COVID and Non-COVID coughs</w:t>
       </w:r>
       <w:r>
         <w:rPr>
@@ -4146,7 +4162,7 @@
           <w:sz w:val="22"/>
           <w:szCs w:val="22"/>
         </w:rPr>
-        <w:t xml:space="preserve"> declared as an international pandemic on </w:t>
+        <w:t xml:space="preserve"> declared an international pandemic on </w:t>
       </w:r>
       <w:r>
         <w:rPr>
@@ -4927,7 +4943,25 @@
           <w:sz w:val="22"/>
           <w:szCs w:val="22"/>
         </w:rPr>
-        <w:t xml:space="preserve"> the </w:t>
+        <w:t xml:space="preserve"> the</w:t>
+      </w:r>
+      <w:r>
+        <w:rPr>
+          <w:rFonts w:asciiTheme="minorHAnsi" w:hAnsiTheme="minorHAnsi" w:cstheme="minorHAnsi"/>
+          <w:color w:val="0E101A"/>
+          <w:sz w:val="22"/>
+          <w:szCs w:val="22"/>
+        </w:rPr>
+        <w:t>ir</w:t>
+      </w:r>
+      <w:r>
+        <w:rPr>
+          <w:rFonts w:asciiTheme="minorHAnsi" w:hAnsiTheme="minorHAnsi" w:cstheme="minorHAnsi"/>
+          <w:color w:val="0E101A"/>
+          <w:sz w:val="22"/>
+          <w:szCs w:val="22"/>
+        </w:rPr>
+        <w:t xml:space="preserve"> </w:t>
       </w:r>
       <w:r>
         <w:rPr>
@@ -5112,7 +5146,25 @@
           <w:sz w:val="22"/>
           <w:szCs w:val="22"/>
         </w:rPr>
-        <w:t>report then presents the classification techniques used to separate COVID-19 cough from a non-COVI-19 cough using</w:t>
+        <w:t xml:space="preserve">report then presents the classification techniques used to separate </w:t>
+      </w:r>
+      <w:r>
+        <w:rPr>
+          <w:rFonts w:asciiTheme="minorHAnsi" w:hAnsiTheme="minorHAnsi" w:cstheme="minorHAnsi"/>
+          <w:color w:val="0E101A"/>
+          <w:sz w:val="22"/>
+          <w:szCs w:val="22"/>
+        </w:rPr>
+        <w:t xml:space="preserve">a </w:t>
+      </w:r>
+      <w:r>
+        <w:rPr>
+          <w:rFonts w:asciiTheme="minorHAnsi" w:hAnsiTheme="minorHAnsi" w:cstheme="minorHAnsi"/>
+          <w:color w:val="0E101A"/>
+          <w:sz w:val="22"/>
+          <w:szCs w:val="22"/>
+        </w:rPr>
+        <w:t>COVID-19 cough from a non-COVI-19 cough using</w:t>
       </w:r>
       <w:r>
         <w:rPr>
@@ -5574,7 +5626,15 @@
         <w:t>compiled</w:t>
       </w:r>
       <w:r>
-        <w:t xml:space="preserve"> a database of respiratory sounds like coughing, breathing, and voice known as Coswara for COVID-19 </w:t>
+        <w:t xml:space="preserve"> a database of respiratory sounds like coughing, breathing, and voice known as </w:t>
+      </w:r>
+      <w:proofErr w:type="spellStart"/>
+      <w:r>
+        <w:t>Coswara</w:t>
+      </w:r>
+      <w:proofErr w:type="spellEnd"/>
+      <w:r>
+        <w:t xml:space="preserve"> for COVID-19 </w:t>
       </w:r>
       <w:r>
         <w:t>D</w:t>
@@ -5679,13 +5739,7 @@
         <w:t>681</w:t>
       </w:r>
       <w:r>
-        <w:t xml:space="preserve"> COVID-19 positive patients</w:t>
-      </w:r>
-      <w:r>
-        <w:t>’</w:t>
-      </w:r>
-      <w:r>
-        <w:t xml:space="preserve"> and</w:t>
+        <w:t xml:space="preserve"> COVID-19 positive patients and</w:t>
       </w:r>
       <w:r>
         <w:t xml:space="preserve"> </w:t>
@@ -5842,18 +5896,19 @@
         <w:t>The c</w:t>
       </w:r>
       <w:r>
-        <w:t xml:space="preserve">apturing of such time-varying characteristics would help us distinguish between a variety of coughs. For extracting these features, the cough recordings are in </w:t>
-      </w:r>
-      <w:r>
-        <w:rPr>
-          <w:rFonts w:ascii="Candara Light" w:hAnsi="Candara Light" w:cs="Times New Roman"/>
-          <w:b/>
-          <w:bCs/>
-        </w:rPr>
-        <w:t>.wav</w:t>
-      </w:r>
-      <w:r>
-        <w:t xml:space="preserve"> format, and these waves are </w:t>
+        <w:t xml:space="preserve">apturing of such time-varying characteristics would help us distinguish between </w:t>
+      </w:r>
+      <w:r>
+        <w:t>various</w:t>
+      </w:r>
+      <w:r>
+        <w:t xml:space="preserve"> coughs. </w:t>
+      </w:r>
+      <w:r>
+        <w:t>The cough recordings are in .wav format for extracting these features</w:t>
+      </w:r>
+      <w:r>
+        <w:t xml:space="preserve">, and these waves are </w:t>
       </w:r>
       <w:proofErr w:type="spellStart"/>
       <w:r>
@@ -5867,13 +5922,13 @@
       </w:r>
       <w:proofErr w:type="spellEnd"/>
       <w:r>
-        <w:t xml:space="preserve">. These are converted into a one-dimensional array of digital values using </w:t>
-      </w:r>
-      <w:r>
-        <w:t xml:space="preserve">a </w:t>
-      </w:r>
-      <w:r>
-        <w:t xml:space="preserve">sampling technique. </w:t>
+        <w:t xml:space="preserve">. </w:t>
+      </w:r>
+      <w:r>
+        <w:t>Using a sampling technique, these are converted into a one-dimensional array of digital values</w:t>
+      </w:r>
+      <w:r>
+        <w:t xml:space="preserve">. </w:t>
       </w:r>
       <w:r>
         <w:t>This conversion is done using Analog Digital Conversion</w:t>
@@ -5896,7 +5951,13 @@
         <w:t xml:space="preserve">. </w:t>
       </w:r>
       <w:r>
-        <w:t>These digital values represent the amplitude, frequency at that given instance. Here the sampling rate is fixed to 22050 for all the recordings</w:t>
+        <w:t xml:space="preserve">These digital values represent the </w:t>
+      </w:r>
+      <w:r>
+        <w:t>A</w:t>
+      </w:r>
+      <w:r>
+        <w:t>mplitude, frequency at that given instance. Here the sampling rate is fixed to 22050 for all the recordings</w:t>
       </w:r>
       <w:r>
         <w:t>.</w:t>
@@ -5948,7 +6009,7 @@
         <w:t>ly</w:t>
       </w:r>
       <w:r>
-        <w:t xml:space="preserve"> in the field of </w:t>
+        <w:t xml:space="preserve"> in </w:t>
       </w:r>
       <w:r>
         <w:t xml:space="preserve">sound </w:t>
@@ -5964,6 +6025,9 @@
       </w:r>
       <w:r>
         <w:t xml:space="preserve">All these techniques are implemented in python using </w:t>
+      </w:r>
+      <w:r>
+        <w:t xml:space="preserve">the </w:t>
       </w:r>
       <w:proofErr w:type="spellStart"/>
       <w:r>
@@ -6165,7 +6229,13 @@
         <w:t>Time Stretching</w:t>
       </w:r>
       <w:r>
-        <w:t>: This method slows down/speed up the audio recording.</w:t>
+        <w:t>: This method slows down/speed</w:t>
+      </w:r>
+      <w:r>
+        <w:t>s</w:t>
+      </w:r>
+      <w:r>
+        <w:t xml:space="preserve"> up the audio recording.</w:t>
       </w:r>
     </w:p>
     <w:p>
@@ -6281,15 +6351,19 @@
         <w:t>We obtain a Frequency Vs Amplitude graph for each cough recording</w:t>
       </w:r>
       <w:r>
-        <w:t xml:space="preserve"> by applying fast </w:t>
-      </w:r>
-      <w:proofErr w:type="spellStart"/>
-      <w:r>
-        <w:t>fourier</w:t>
-      </w:r>
-      <w:proofErr w:type="spellEnd"/>
-      <w:r>
-        <w:t xml:space="preserve"> transform to the audio recording.</w:t>
+        <w:t xml:space="preserve"> by applying </w:t>
+      </w:r>
+      <w:r>
+        <w:t xml:space="preserve">a </w:t>
+      </w:r>
+      <w:r>
+        <w:t xml:space="preserve">fast </w:t>
+      </w:r>
+      <w:r>
+        <w:t>F</w:t>
+      </w:r>
+      <w:r>
+        <w:t>ourier transform to the audio recording.</w:t>
       </w:r>
     </w:p>
     <w:p>
@@ -6399,7 +6473,25 @@
         <w:jc w:val="both"/>
       </w:pPr>
       <w:r>
-        <w:t xml:space="preserve">There were majorly 4 options to choose the right amplitude for better data extraction: </w:t>
+        <w:t xml:space="preserve">There were majorly </w:t>
+      </w:r>
+      <w:r>
+        <w:t>four</w:t>
+      </w:r>
+      <w:r>
+        <w:t xml:space="preserve"> options to choose the </w:t>
+      </w:r>
+      <w:r>
+        <w:t>proper</w:t>
+      </w:r>
+      <w:r>
+        <w:t xml:space="preserve"> </w:t>
+      </w:r>
+      <w:r>
+        <w:t>A</w:t>
+      </w:r>
+      <w:r>
+        <w:t xml:space="preserve">mplitude for better data extraction: </w:t>
       </w:r>
     </w:p>
     <w:p>
@@ -6425,7 +6517,10 @@
         <w:jc w:val="both"/>
       </w:pPr>
       <w:r>
-        <w:t>Frequency with Max Amplitude</w:t>
+        <w:t>The f</w:t>
+      </w:r>
+      <w:r>
+        <w:t>requency with Max Amplitude</w:t>
       </w:r>
     </w:p>
     <w:p>
@@ -6459,7 +6554,10 @@
         <w:jc w:val="both"/>
       </w:pPr>
       <w:r>
-        <w:t>I choose the 4</w:t>
+        <w:t xml:space="preserve">I choose the </w:t>
+      </w:r>
+      <w:r>
+        <w:t>four</w:t>
       </w:r>
       <w:r>
         <w:rPr>
@@ -6468,7 +6566,13 @@
         <w:t>th</w:t>
       </w:r>
       <w:r>
-        <w:t xml:space="preserve"> option which is the 75</w:t>
+        <w:t xml:space="preserve"> option</w:t>
+      </w:r>
+      <w:r>
+        <w:t>,</w:t>
+      </w:r>
+      <w:r>
+        <w:t xml:space="preserve"> which is the 75</w:t>
       </w:r>
       <w:r>
         <w:rPr>
@@ -6477,7 +6581,7 @@
         <w:t>th</w:t>
       </w:r>
       <w:r>
-        <w:t xml:space="preserve"> percentile of the Amplitude of that particular bin. This meant that I took the 75</w:t>
+        <w:t xml:space="preserve"> percentile of the Amplitude of that particular bin. I took the 75</w:t>
       </w:r>
       <w:r>
         <w:rPr>
@@ -6486,15 +6590,55 @@
         <w:t>th</w:t>
       </w:r>
       <w:r>
-        <w:t xml:space="preserve"> percentile(Q3) of the amplitude in that frequency range for a particular audio recording. This was </w:t>
-      </w:r>
-      <w:proofErr w:type="spellStart"/>
-      <w:r>
-        <w:t>en</w:t>
-      </w:r>
-      <w:proofErr w:type="spellEnd"/>
-      <w:r>
-        <w:t xml:space="preserve"> effective method to obtain the right amplitude for each frequency bin because the outliers would automatically get removed and the obtained amplitude would account for the whole bin rather than for a certain frequency data point.</w:t>
+        <w:t xml:space="preserve"> percentile(Q3) of the </w:t>
+      </w:r>
+      <w:r>
+        <w:t>A</w:t>
+      </w:r>
+      <w:r>
+        <w:t xml:space="preserve">mplitude in that frequency range for a particular audio recording. This was </w:t>
+      </w:r>
+      <w:r>
+        <w:t>a</w:t>
+      </w:r>
+      <w:r>
+        <w:t xml:space="preserve">n effective method to obtain the </w:t>
+      </w:r>
+      <w:r>
+        <w:t>correc</w:t>
+      </w:r>
+      <w:r>
+        <w:t xml:space="preserve">t </w:t>
+      </w:r>
+      <w:r>
+        <w:t>A</w:t>
+      </w:r>
+      <w:r>
+        <w:t>mplitude for each frequency bin</w:t>
+      </w:r>
+      <w:r>
+        <w:t>. T</w:t>
+      </w:r>
+      <w:r>
+        <w:t>he outliers would automatically get removed</w:t>
+      </w:r>
+      <w:r>
+        <w:t>,</w:t>
+      </w:r>
+      <w:r>
+        <w:t xml:space="preserve"> and the obtained </w:t>
+      </w:r>
+      <w:r>
+        <w:t>A</w:t>
+      </w:r>
+      <w:r>
+        <w:t xml:space="preserve">mplitude would account for the whole bin rather than for a </w:t>
+      </w:r>
+      <w:r>
+        <w:t>specific</w:t>
+      </w:r>
+      <w:r>
+        <w:t xml:space="preserve"> frequency data point.</w:t>
       </w:r>
     </w:p>
     <w:p>
@@ -6513,18 +6657,19 @@
         <w:t>4</w:t>
       </w:r>
       <w:r>
-        <w:t xml:space="preserve">: Extracting these numerical values in the </w:t>
-      </w:r>
-      <w:proofErr w:type="spellStart"/>
-      <w:r>
-        <w:t>dataframe</w:t>
-      </w:r>
-      <w:proofErr w:type="spellEnd"/>
-      <w:r>
-        <w:t xml:space="preserve"> for further usage</w:t>
+        <w:t>: Extracting these numerical values in the data</w:t>
+      </w:r>
+      <w:r>
+        <w:t xml:space="preserve"> </w:t>
+      </w:r>
+      <w:r>
+        <w:t>frame for further usage</w:t>
       </w:r>
       <w:r>
         <w:t xml:space="preserve">: This step was performed using pandas and </w:t>
+      </w:r>
+      <w:r>
+        <w:t xml:space="preserve">the </w:t>
       </w:r>
       <w:proofErr w:type="spellStart"/>
       <w:r>
@@ -6581,13 +6726,31 @@
       <w:r>
         <w:t xml:space="preserve">using </w:t>
       </w:r>
+      <w:r>
+        <w:t xml:space="preserve">the </w:t>
+      </w:r>
       <w:proofErr w:type="spellStart"/>
       <w:r>
-        <w:t>plotly</w:t>
+        <w:t>P</w:t>
+      </w:r>
+      <w:r>
+        <w:t>lotly</w:t>
       </w:r>
       <w:proofErr w:type="spellEnd"/>
       <w:r>
-        <w:t xml:space="preserve"> library which is used to create interactive plots</w:t>
+        <w:t xml:space="preserve"> library</w:t>
+      </w:r>
+      <w:r>
+        <w:t>,</w:t>
+      </w:r>
+      <w:r>
+        <w:t xml:space="preserve"> which </w:t>
+      </w:r>
+      <w:r>
+        <w:t>creates</w:t>
+      </w:r>
+      <w:r>
+        <w:t xml:space="preserve"> interactive plots</w:t>
       </w:r>
       <w:r>
         <w:t xml:space="preserve">. </w:t>
@@ -6668,7 +6831,7 @@
         <w:rPr>
           <w:bCs/>
         </w:rPr>
-        <w:t xml:space="preserve">Most of the characteristic frequency differences have been noticed in between </w:t>
+        <w:t xml:space="preserve">Most of the characteristic frequency differences have been noticed between </w:t>
       </w:r>
       <w:r>
         <w:rPr>
@@ -6712,7 +6875,19 @@
         <w:rPr>
           <w:bCs/>
         </w:rPr>
-        <w:t>A sudden change in the frequency amplitudes were noticed after 180 Hz</w:t>
+        <w:t>A sudden change in the frequency amplitudes w</w:t>
+      </w:r>
+      <w:r>
+        <w:rPr>
+          <w:bCs/>
+        </w:rPr>
+        <w:t>as</w:t>
+      </w:r>
+      <w:r>
+        <w:rPr>
+          <w:bCs/>
+        </w:rPr>
+        <w:t xml:space="preserve"> noticed after 180 Hz</w:t>
       </w:r>
     </w:p>
     <w:p>
@@ -6730,7 +6905,19 @@
         <w:rPr>
           <w:bCs/>
         </w:rPr>
-        <w:t>COVID positive cough showed consistently higher amplitudes of cough in range of 200 to 800 Hz</w:t>
+        <w:t xml:space="preserve">COVID positive cough showed consistently higher amplitudes of cough in </w:t>
+      </w:r>
+      <w:r>
+        <w:rPr>
+          <w:bCs/>
+        </w:rPr>
+        <w:t xml:space="preserve">the </w:t>
+      </w:r>
+      <w:r>
+        <w:rPr>
+          <w:bCs/>
+        </w:rPr>
+        <w:t>range of 200 to 800 Hz</w:t>
       </w:r>
     </w:p>
     <w:p>
@@ -6827,7 +7014,31 @@
         <w:rPr>
           <w:bCs/>
         </w:rPr>
-        <w:t>Higher Amplitude for COVID Positive cough in certain frequency ranges: 140-360 Hz, 480-680 Hz —&gt; These values are the Fundamental and 2nd harmonic frequency zones</w:t>
+        <w:t xml:space="preserve">Higher Amplitude for COVID Positive cough in </w:t>
+      </w:r>
+      <w:r>
+        <w:rPr>
+          <w:bCs/>
+        </w:rPr>
+        <w:t>specific</w:t>
+      </w:r>
+      <w:r>
+        <w:rPr>
+          <w:bCs/>
+        </w:rPr>
+        <w:t xml:space="preserve"> frequency ranges: 140-360 Hz, 480-680 Hz —&gt; These values are the Fundamental and </w:t>
+      </w:r>
+      <w:r>
+        <w:rPr>
+          <w:bCs/>
+        </w:rPr>
+        <w:t>seco</w:t>
+      </w:r>
+      <w:r>
+        <w:rPr>
+          <w:bCs/>
+        </w:rPr>
+        <w:t>nd harmonic frequency zones</w:t>
       </w:r>
     </w:p>
     <w:p>
@@ -6929,7 +7140,33 @@
         <w:rPr>
           <w:rFonts w:cstheme="minorHAnsi"/>
         </w:rPr>
-        <w:t>Another way of evaluating various models is the auROC. A ROC curve (receiver operating characteristic curve) is a graph showing the performance of a classification model at all classification thresholds. The Area Under the Curve (AUC) is the measure of the ability of a classifier to discriminate between classes</w:t>
+        <w:t xml:space="preserve">Another way of evaluating various models is the </w:t>
+      </w:r>
+      <w:proofErr w:type="spellStart"/>
+      <w:r>
+        <w:rPr>
+          <w:rFonts w:cstheme="minorHAnsi"/>
+        </w:rPr>
+        <w:t>auROC</w:t>
+      </w:r>
+      <w:proofErr w:type="spellEnd"/>
+      <w:r>
+        <w:rPr>
+          <w:rFonts w:cstheme="minorHAnsi"/>
+        </w:rPr>
+        <w:t xml:space="preserve">. A ROC curve (receiver operating characteristic curve) is a graph showing the performance of a classification model at all classification thresholds. The Area Under the Curve (AUC) </w:t>
+      </w:r>
+      <w:r>
+        <w:rPr>
+          <w:rFonts w:cstheme="minorHAnsi"/>
+        </w:rPr>
+        <w:t>measures</w:t>
+      </w:r>
+      <w:r>
+        <w:rPr>
+          <w:rFonts w:cstheme="minorHAnsi"/>
+        </w:rPr>
+        <w:t xml:space="preserve"> the ability of a classifier to discriminate between classes</w:t>
       </w:r>
       <w:r>
         <w:rPr>
@@ -6973,7 +7210,7 @@
           <w:color w:val="0E101A"/>
           <w:lang w:eastAsia="en-IN"/>
         </w:rPr>
-        <w:t xml:space="preserve">In this summary, a pipeline for the </w:t>
+        <w:t xml:space="preserve">In this summary, a pipeline for </w:t>
       </w:r>
       <w:r>
         <w:rPr>
@@ -6981,7 +7218,7 @@
           <w:color w:val="0E101A"/>
           <w:lang w:eastAsia="en-IN"/>
         </w:rPr>
-        <w:t>D</w:t>
+        <w:t>detecting</w:t>
       </w:r>
       <w:r>
         <w:rPr>
@@ -6989,7 +7226,7 @@
           <w:color w:val="0E101A"/>
           <w:lang w:eastAsia="en-IN"/>
         </w:rPr>
-        <w:t xml:space="preserve">etection of </w:t>
+        <w:t xml:space="preserve"> </w:t>
       </w:r>
       <w:r>
         <w:rPr>
@@ -7021,7 +7258,7 @@
           <w:color w:val="0E101A"/>
           <w:lang w:eastAsia="en-IN"/>
         </w:rPr>
-        <w:t xml:space="preserve">has been made. This pipeline includes processing cough sound, signal processing, feature extraction, training individual and ensemble </w:t>
+        <w:t xml:space="preserve">has been made. This pipeline includes processing cough sound, signal processing, feature extraction, training individual and ensemble classifiers, and classifying the cough sound. Feature extraction </w:t>
       </w:r>
       <w:r>
         <w:rPr>
@@ -7029,8 +7266,7 @@
           <w:color w:val="0E101A"/>
           <w:lang w:eastAsia="en-IN"/>
         </w:rPr>
-        <w:lastRenderedPageBreak/>
-        <w:t xml:space="preserve">classifiers, and classifying the cough sound. Feature extraction </w:t>
+        <w:t>significantly impacted</w:t>
       </w:r>
       <w:r>
         <w:rPr>
@@ -7038,7 +7274,7 @@
           <w:color w:val="0E101A"/>
           <w:lang w:eastAsia="en-IN"/>
         </w:rPr>
-        <w:t>significantly impacted</w:t>
+        <w:t xml:space="preserve"> the </w:t>
       </w:r>
       <w:r>
         <w:rPr>
@@ -7046,16 +7282,15 @@
           <w:color w:val="0E101A"/>
           <w:lang w:eastAsia="en-IN"/>
         </w:rPr>
-        <w:t xml:space="preserve"> the </w:t>
-      </w:r>
-      <w:proofErr w:type="gramStart"/>
+        <w:t>m</w:t>
+      </w:r>
       <w:r>
         <w:rPr>
           <w:rFonts w:eastAsia="Times New Roman" w:cstheme="minorHAnsi"/>
           <w:color w:val="0E101A"/>
           <w:lang w:eastAsia="en-IN"/>
         </w:rPr>
-        <w:t>m</w:t>
+        <w:t>odel</w:t>
       </w:r>
       <w:r>
         <w:rPr>
@@ -7063,9 +7298,8 @@
           <w:color w:val="0E101A"/>
           <w:lang w:eastAsia="en-IN"/>
         </w:rPr>
-        <w:t>odel,</w:t>
-      </w:r>
-      <w:proofErr w:type="gramEnd"/>
+        <w:t>;</w:t>
+      </w:r>
       <w:r>
         <w:rPr>
           <w:rFonts w:eastAsia="Times New Roman" w:cstheme="minorHAnsi"/>
@@ -7280,10 +7514,10 @@
         <w:t>w</w:t>
       </w:r>
       <w:r>
-        <w:t>ere obtained from the</w:t>
-      </w:r>
-      <w:r>
-        <w:t xml:space="preserve"> three sources: </w:t>
+        <w:t xml:space="preserve">ere obtained from </w:t>
+      </w:r>
+      <w:r>
+        <w:t xml:space="preserve">three sources: </w:t>
       </w:r>
       <w:r>
         <w:t xml:space="preserve"> </w:t>
@@ -7404,6 +7638,7 @@
         </w:rPr>
       </w:pPr>
       <w:r>
+        <w:lastRenderedPageBreak/>
         <w:t xml:space="preserve">As the dataset was imbalanced, </w:t>
       </w:r>
       <w:r>
@@ -7461,7 +7696,6 @@
       </w:pPr>
       <w:bookmarkStart w:id="27" w:name="_Toc99405499"/>
       <w:r>
-        <w:lastRenderedPageBreak/>
         <w:t>Feature Extraction</w:t>
       </w:r>
       <w:bookmarkEnd w:id="27"/>
@@ -8009,7 +8243,7 @@
         <w:rPr>
           <w:rFonts w:cstheme="minorHAnsi"/>
         </w:rPr>
-        <w:t xml:space="preserve"> has. The figure below uses short term Fourier transformation in order to compute Chroma features.  These features carry harmonic and melodic characteristics of the audio while being robust to changes in timbre.</w:t>
+        <w:t xml:space="preserve"> has. The figure below uses short term Fourier transformation in order to compute Chroma features. These features carry harmonic and melodic characteristics of the audio while being robust to changes in timbre.</w:t>
       </w:r>
     </w:p>
     <w:p>
@@ -9494,7 +9728,21 @@
           <w:rStyle w:val="mn"/>
           <w:rFonts w:eastAsiaTheme="minorEastAsia"/>
         </w:rPr>
-        <w:t xml:space="preserve"> is the amplitude of a particular audio frame. </w:t>
+        <w:t xml:space="preserve"> is the </w:t>
+      </w:r>
+      <w:r>
+        <w:rPr>
+          <w:rStyle w:val="mn"/>
+          <w:rFonts w:eastAsiaTheme="minorEastAsia"/>
+        </w:rPr>
+        <w:t>A</w:t>
+      </w:r>
+      <w:r>
+        <w:rPr>
+          <w:rStyle w:val="mn"/>
+          <w:rFonts w:eastAsiaTheme="minorEastAsia"/>
+        </w:rPr>
+        <w:t xml:space="preserve">mplitude of a particular audio frame. </w:t>
       </w:r>
       <m:oMath>
         <m:r>
@@ -11736,7 +11984,7 @@
           <w:rFonts w:cstheme="minorHAnsi"/>
           <w:color w:val="000000" w:themeColor="text1"/>
         </w:rPr>
-        <w:t xml:space="preserve">odel.  The relation between outcome </w:t>
+        <w:t xml:space="preserve">odel. The relation between outcome </w:t>
       </w:r>
       <m:oMath>
         <m:acc>
@@ -13247,7 +13495,7 @@
         <w:rPr>
           <w:rFonts w:cstheme="minorHAnsi"/>
         </w:rPr>
-        <w:t xml:space="preserve"> models.  Random Forest Classifier has been used as the </w:t>
+        <w:t xml:space="preserve"> models. Random Forest Classifier has been used as the </w:t>
       </w:r>
       <w:r>
         <w:rPr>
@@ -17233,7 +17481,7 @@
           <w:color w:val="0E101A"/>
           <w:lang w:eastAsia="en-IN"/>
         </w:rPr>
-        <w:t>D</w:t>
+        <w:t>d</w:t>
       </w:r>
       <w:r>
         <w:rPr>

</xml_diff>